<commit_message>
Updated Management report 1
</commit_message>
<xml_diff>
--- a/Documentation/Document Template.docx
+++ b/Documentation/Document Template.docx
@@ -1,6 +1,6 @@
 
 <file path=word/document.xml><?xml version="1.0" encoding="utf-8"?>
-<w:document xmlns:wpc="http://schemas.microsoft.com/office/word/2010/wordprocessingCanvas" xmlns:mc="http://schemas.openxmlformats.org/markup-compatibility/2006" xmlns:o="urn:schemas-microsoft-com:office:office" xmlns:r="http://schemas.openxmlformats.org/officeDocument/2006/relationships" xmlns:m="http://schemas.openxmlformats.org/officeDocument/2006/math" xmlns:v="urn:schemas-microsoft-com:vml" xmlns:wp14="http://schemas.microsoft.com/office/word/2010/wordprocessingDrawing" xmlns:wp="http://schemas.openxmlformats.org/drawingml/2006/wordprocessingDrawing" xmlns:w10="urn:schemas-microsoft-com:office:word" xmlns:w="http://schemas.openxmlformats.org/wordprocessingml/2006/main" xmlns:w14="http://schemas.microsoft.com/office/word/2010/wordml" xmlns:wpg="http://schemas.microsoft.com/office/word/2010/wordprocessingGroup" xmlns:wpi="http://schemas.microsoft.com/office/word/2010/wordprocessingInk" xmlns:wne="http://schemas.microsoft.com/office/word/2006/wordml" xmlns:wps="http://schemas.microsoft.com/office/word/2010/wordprocessingShape" mc:Ignorable="w14 wp14">
+<w:document xmlns:mo="http://schemas.microsoft.com/office/mac/office/2008/main" xmlns:ve="http://schemas.openxmlformats.org/markup-compatibility/2006" xmlns:mv="urn:schemas-microsoft-com:mac:vml" xmlns:o="urn:schemas-microsoft-com:office:office" xmlns:r="http://schemas.openxmlformats.org/officeDocument/2006/relationships" xmlns:m="http://schemas.openxmlformats.org/officeDocument/2006/math" xmlns:v="urn:schemas-microsoft-com:vml" xmlns:wp="http://schemas.openxmlformats.org/drawingml/2006/wordprocessingDrawing" xmlns:w10="urn:schemas-microsoft-com:office:word" xmlns:w="http://schemas.openxmlformats.org/wordprocessingml/2006/main" xmlns:wne="http://schemas.microsoft.com/office/word/2006/wordml">
   <w:body>
     <w:p>
       <w:pPr>
@@ -85,25 +85,7 @@
           <w:color w:val="4F81BD" w:themeColor="accent1"/>
           <w:sz w:val="32"/>
         </w:rPr>
-        <w:t>#</w:t>
-      </w:r>
-      <w:r>
-        <w:rPr>
-          <w:rFonts w:ascii="Calibri" w:hAnsi="Calibri"/>
-          <w:b/>
-          <w:color w:val="4F81BD" w:themeColor="accent1"/>
-          <w:sz w:val="32"/>
-        </w:rPr>
-        <w:t xml:space="preserve">: </w:t>
-      </w:r>
-      <w:r>
-        <w:rPr>
-          <w:rFonts w:ascii="Calibri" w:hAnsi="Calibri"/>
-          <w:b/>
-          <w:color w:val="4F81BD" w:themeColor="accent1"/>
-          <w:sz w:val="32"/>
-        </w:rPr>
-        <w:t>Lab Name</w:t>
+        <w:t># : Laboratory Name</w:t>
       </w:r>
     </w:p>
     <w:p>
@@ -336,6 +318,7 @@
     <w:p/>
     <w:p/>
     <w:p/>
+    <w:p/>
     <w:p>
       <w:pPr>
         <w:rPr>
@@ -352,19 +335,74 @@
           <w:color w:val="4F81BD" w:themeColor="accent1"/>
           <w:sz w:val="32"/>
         </w:rPr>
-        <w:br w:type="page"/>
-      </w:r>
-      <w:r>
+        <w:t>Approval Sheet</w:t>
+      </w:r>
+    </w:p>
+    <w:p>
+      <w:pPr>
         <w:rPr>
           <w:rFonts w:ascii="Calibri" w:hAnsi="Calibri"/>
           <w:b/>
           <w:color w:val="4F81BD" w:themeColor="accent1"/>
           <w:sz w:val="32"/>
         </w:rPr>
-        <w:lastRenderedPageBreak/>
-        <w:t>Approval Sheet</w:t>
-      </w:r>
-    </w:p>
+      </w:pPr>
+    </w:p>
+    <w:p>
+      <w:pPr>
+        <w:rPr>
+          <w:rFonts w:ascii="Calibri" w:hAnsi="Calibri"/>
+          <w:b/>
+          <w:sz w:val="28"/>
+        </w:rPr>
+      </w:pPr>
+      <w:r>
+        <w:rPr>
+          <w:rFonts w:ascii="Calibri" w:hAnsi="Calibri"/>
+          <w:b/>
+          <w:sz w:val="28"/>
+        </w:rPr>
+        <w:t>All group members whose names are listed below approve of the document and contributed fairly.</w:t>
+      </w:r>
+    </w:p>
+    <w:p>
+      <w:pPr>
+        <w:rPr>
+          <w:rFonts w:ascii="Calibri" w:hAnsi="Calibri"/>
+          <w:b/>
+          <w:sz w:val="28"/>
+        </w:rPr>
+      </w:pPr>
+    </w:p>
+    <w:p>
+      <w:pPr>
+        <w:rPr>
+          <w:rFonts w:ascii="Calibri" w:hAnsi="Calibri"/>
+          <w:b/>
+          <w:sz w:val="28"/>
+        </w:rPr>
+      </w:pPr>
+      <w:r>
+        <w:rPr>
+          <w:rFonts w:ascii="Calibri" w:hAnsi="Calibri"/>
+          <w:b/>
+          <w:sz w:val="28"/>
+        </w:rPr>
+        <w:t>Member Names</w:t>
+      </w:r>
+    </w:p>
+    <w:p/>
+    <w:p/>
+    <w:p/>
+    <w:p/>
+    <w:p/>
+    <w:p/>
+    <w:p/>
+    <w:p/>
+    <w:p/>
+    <w:p/>
+    <w:p/>
+    <w:p/>
     <w:p>
       <w:pPr>
         <w:rPr>
@@ -374,78 +412,13 @@
           <w:sz w:val="32"/>
         </w:rPr>
       </w:pPr>
-    </w:p>
-    <w:p>
-      <w:pPr>
-        <w:rPr>
-          <w:rFonts w:ascii="Calibri" w:hAnsi="Calibri"/>
-          <w:b/>
-          <w:sz w:val="28"/>
-        </w:rPr>
-      </w:pPr>
-      <w:r>
-        <w:rPr>
-          <w:rFonts w:ascii="Calibri" w:hAnsi="Calibri"/>
-          <w:b/>
-          <w:sz w:val="28"/>
-        </w:rPr>
-        <w:t>All group members whose names are listed below approve of the document and contributed fairly.</w:t>
-      </w:r>
-    </w:p>
-    <w:p>
-      <w:pPr>
-        <w:rPr>
-          <w:rFonts w:ascii="Calibri" w:hAnsi="Calibri"/>
-          <w:b/>
-          <w:sz w:val="28"/>
-        </w:rPr>
-      </w:pPr>
-    </w:p>
-    <w:p>
-      <w:pPr>
-        <w:rPr>
-          <w:rFonts w:ascii="Calibri" w:hAnsi="Calibri"/>
-          <w:b/>
-          <w:sz w:val="28"/>
-        </w:rPr>
-      </w:pPr>
-      <w:r>
-        <w:rPr>
-          <w:rFonts w:ascii="Calibri" w:hAnsi="Calibri"/>
-          <w:b/>
-          <w:sz w:val="28"/>
-        </w:rPr>
-        <w:t>Member Names</w:t>
-      </w:r>
-    </w:p>
-    <w:p/>
-    <w:p/>
-    <w:p/>
-    <w:p/>
-    <w:p/>
-    <w:p/>
-    <w:p/>
-    <w:p/>
-    <w:p/>
-    <w:p/>
-    <w:p/>
-    <w:p/>
-    <w:p>
-      <w:pPr>
+      <w:r>
         <w:rPr>
           <w:rFonts w:ascii="Calibri" w:hAnsi="Calibri"/>
           <w:b/>
           <w:color w:val="4F81BD" w:themeColor="accent1"/>
           <w:sz w:val="32"/>
         </w:rPr>
-      </w:pPr>
-      <w:r>
-        <w:rPr>
-          <w:rFonts w:ascii="Calibri" w:hAnsi="Calibri"/>
-          <w:b/>
-          <w:color w:val="4F81BD" w:themeColor="accent1"/>
-          <w:sz w:val="32"/>
-        </w:rPr>
         <w:t>Pledge</w:t>
       </w:r>
     </w:p>
@@ -512,18 +485,18 @@
     <w:p/>
     <w:p/>
     <w:p/>
-    <w:p/>
-    <w:p>
-      <w:pPr>
-        <w:pStyle w:val="TOCHeading"/>
-      </w:pPr>
-      <w:r>
-        <w:lastRenderedPageBreak/>
-        <w:br w:type="page"/>
-      </w:r>
-    </w:p>
     <w:sdt>
       <w:sdtPr>
+        <w:rPr>
+          <w:sz w:val="32"/>
+        </w:rPr>
+        <w:id w:val="92301905"/>
+        <w:docPartObj>
+          <w:docPartGallery w:val="Table of Contents"/>
+          <w:docPartUnique/>
+        </w:docPartObj>
+      </w:sdtPr>
+      <w:sdtEndPr>
         <w:rPr>
           <w:rFonts w:asciiTheme="minorHAnsi" w:eastAsiaTheme="minorHAnsi" w:hAnsiTheme="minorHAnsi" w:cstheme="minorBidi"/>
           <w:b w:val="0"/>
@@ -532,98 +505,57 @@
           <w:sz w:val="24"/>
           <w:szCs w:val="24"/>
         </w:rPr>
-        <w:id w:val="92301915"/>
-        <w:docPartObj>
-          <w:docPartGallery w:val="Table of Contents"/>
-          <w:docPartUnique/>
-        </w:docPartObj>
-      </w:sdtPr>
-      <w:sdtEndPr/>
+      </w:sdtEndPr>
       <w:sdtContent>
         <w:p>
           <w:pPr>
             <w:pStyle w:val="TOCHeading"/>
+            <w:rPr>
+              <w:sz w:val="32"/>
+            </w:rPr>
           </w:pPr>
           <w:r>
+            <w:rPr>
+              <w:rFonts w:ascii="Cambria" w:hAnsi="Cambria"/>
+              <w:sz w:val="32"/>
+            </w:rPr>
             <w:t>Table of Contents</w:t>
           </w:r>
         </w:p>
         <w:p>
-          <w:r>
-            <w:fldChar w:fldCharType="begin"/>
-          </w:r>
-          <w:r>
-            <w:instrText xml:space="preserve"> TOC \o "1-3" \h \z \u </w:instrText>
-          </w:r>
-          <w:r>
-            <w:fldChar w:fldCharType="separate"/>
-          </w:r>
-          <w:r>
-            <w:rPr>
-              <w:b/>
-              <w:noProof/>
-            </w:rPr>
-            <w:t>Word did not find any entries for your table of contents.</w:t>
-          </w:r>
-          <w:r>
-            <w:rPr>
-              <w:noProof/>
-            </w:rPr>
-            <w:br/>
-            <w:t>In your document, select the words to include in the table of contents, and then in the Formatting Palette under Styles, click a heading style. Repeat for each heading that you want to include, and then insert the table o</w:t>
-          </w:r>
-          <w:bookmarkStart w:id="0" w:name="_GoBack"/>
-          <w:bookmarkEnd w:id="0"/>
-          <w:r>
-            <w:rPr>
-              <w:noProof/>
-            </w:rPr>
-            <w:t>f contents in your document.  You can also create a table of contents by clicking the Create with Manual Formatting option and then type the entries manually.</w:t>
-          </w:r>
-          <w:r>
-            <w:rPr>
-              <w:noProof/>
-            </w:rPr>
-            <w:fldChar w:fldCharType="end"/>
-          </w:r>
+          <w:fldSimple w:instr=" TOC \o &quot;1-3&quot; \h \z \u ">
+            <w:r>
+              <w:rPr>
+                <w:b/>
+                <w:noProof/>
+              </w:rPr>
+              <w:t>Word did not find any entries for your table of contents.</w:t>
+            </w:r>
+            <w:r>
+              <w:rPr>
+                <w:noProof/>
+              </w:rPr>
+              <w:br/>
+              <w:t>In your document, select the words to include in the table of contents, and then in the Formatting Palette under Styles, click a heading style. Repeat for each heading that you want to include, and then insert the table of contents in your document.  You can also create a table of contents by clicking the Create with Manual Formatting option and then type the entries manually.</w:t>
+            </w:r>
+          </w:fldSimple>
         </w:p>
       </w:sdtContent>
     </w:sdt>
-    <w:p/>
     <w:sectPr>
-      <w:footerReference w:type="even" r:id="rId9"/>
-      <w:footerReference w:type="default" r:id="rId10"/>
-      <w:headerReference w:type="first" r:id="rId11"/>
+      <w:footerReference w:type="even" r:id="rId6"/>
+      <w:footerReference w:type="default" r:id="rId7"/>
+      <w:headerReference w:type="first" r:id="rId8"/>
       <w:pgSz w:w="12240" w:h="15840"/>
-      <w:pgMar w:top="1008" w:right="1800" w:bottom="1440" w:left="1800" w:header="720" w:footer="864" w:gutter="0"/>
+      <w:pgMar w:top="1008" w:right="1800" w:bottom="1440" w:left="1800" w:footer="864" w:gutter="0"/>
       <w:lnNumType w:countBy="1" w:restart="continuous"/>
-      <w:cols w:space="720"/>
     </w:sectPr>
   </w:body>
 </w:document>
 </file>
 
-<file path=word/endnotes.xml><?xml version="1.0" encoding="utf-8"?>
-<w:endnotes xmlns:wpc="http://schemas.microsoft.com/office/word/2010/wordprocessingCanvas" xmlns:mc="http://schemas.openxmlformats.org/markup-compatibility/2006" xmlns:o="urn:schemas-microsoft-com:office:office" xmlns:r="http://schemas.openxmlformats.org/officeDocument/2006/relationships" xmlns:m="http://schemas.openxmlformats.org/officeDocument/2006/math" xmlns:v="urn:schemas-microsoft-com:vml" xmlns:wp14="http://schemas.microsoft.com/office/word/2010/wordprocessingDrawing" xmlns:wp="http://schemas.openxmlformats.org/drawingml/2006/wordprocessingDrawing" xmlns:w10="urn:schemas-microsoft-com:office:word" xmlns:w="http://schemas.openxmlformats.org/wordprocessingml/2006/main" xmlns:w14="http://schemas.microsoft.com/office/word/2010/wordml" xmlns:wpg="http://schemas.microsoft.com/office/word/2010/wordprocessingGroup" xmlns:wpi="http://schemas.microsoft.com/office/word/2010/wordprocessingInk" xmlns:wne="http://schemas.microsoft.com/office/word/2006/wordml" xmlns:wps="http://schemas.microsoft.com/office/word/2010/wordprocessingShape" mc:Ignorable="w14 wp14">
-  <w:endnote w:type="separator" w:id="-1">
-    <w:p>
-      <w:r>
-        <w:separator/>
-      </w:r>
-    </w:p>
-  </w:endnote>
-  <w:endnote w:type="continuationSeparator" w:id="0">
-    <w:p>
-      <w:r>
-        <w:continuationSeparator/>
-      </w:r>
-    </w:p>
-  </w:endnote>
-</w:endnotes>
-</file>
-
 <file path=word/footer1.xml><?xml version="1.0" encoding="utf-8"?>
-<w:ftr xmlns:wpc="http://schemas.microsoft.com/office/word/2010/wordprocessingCanvas" xmlns:mc="http://schemas.openxmlformats.org/markup-compatibility/2006" xmlns:o="urn:schemas-microsoft-com:office:office" xmlns:r="http://schemas.openxmlformats.org/officeDocument/2006/relationships" xmlns:m="http://schemas.openxmlformats.org/officeDocument/2006/math" xmlns:v="urn:schemas-microsoft-com:vml" xmlns:wp14="http://schemas.microsoft.com/office/word/2010/wordprocessingDrawing" xmlns:wp="http://schemas.openxmlformats.org/drawingml/2006/wordprocessingDrawing" xmlns:w10="urn:schemas-microsoft-com:office:word" xmlns:w="http://schemas.openxmlformats.org/wordprocessingml/2006/main" xmlns:w14="http://schemas.microsoft.com/office/word/2010/wordml" xmlns:wpg="http://schemas.microsoft.com/office/word/2010/wordprocessingGroup" xmlns:wpi="http://schemas.microsoft.com/office/word/2010/wordprocessingInk" xmlns:wne="http://schemas.microsoft.com/office/word/2006/wordml" xmlns:wps="http://schemas.microsoft.com/office/word/2010/wordprocessingShape" mc:Ignorable="w14 wp14">
+<w:ftr xmlns:mo="http://schemas.microsoft.com/office/mac/office/2008/main" xmlns:ve="http://schemas.openxmlformats.org/markup-compatibility/2006" xmlns:mv="urn:schemas-microsoft-com:mac:vml" xmlns:o="urn:schemas-microsoft-com:office:office" xmlns:r="http://schemas.openxmlformats.org/officeDocument/2006/relationships" xmlns:m="http://schemas.openxmlformats.org/officeDocument/2006/math" xmlns:v="urn:schemas-microsoft-com:vml" xmlns:wp="http://schemas.openxmlformats.org/drawingml/2006/wordprocessingDrawing" xmlns:w10="urn:schemas-microsoft-com:office:word" xmlns:w="http://schemas.openxmlformats.org/wordprocessingml/2006/main" xmlns:wne="http://schemas.microsoft.com/office/word/2006/wordml">
   <w:p>
     <w:pPr>
       <w:pStyle w:val="Footer"/>
@@ -655,7 +587,7 @@
         <w:rStyle w:val="PageNumber"/>
         <w:noProof/>
       </w:rPr>
-      <w:t>4</w:t>
+      <w:t>2</w:t>
     </w:r>
     <w:r>
       <w:rPr>
@@ -674,7 +606,7 @@
 </file>
 
 <file path=word/footer2.xml><?xml version="1.0" encoding="utf-8"?>
-<w:ftr xmlns:wpc="http://schemas.microsoft.com/office/word/2010/wordprocessingCanvas" xmlns:mc="http://schemas.openxmlformats.org/markup-compatibility/2006" xmlns:o="urn:schemas-microsoft-com:office:office" xmlns:r="http://schemas.openxmlformats.org/officeDocument/2006/relationships" xmlns:m="http://schemas.openxmlformats.org/officeDocument/2006/math" xmlns:v="urn:schemas-microsoft-com:vml" xmlns:wp14="http://schemas.microsoft.com/office/word/2010/wordprocessingDrawing" xmlns:wp="http://schemas.openxmlformats.org/drawingml/2006/wordprocessingDrawing" xmlns:w10="urn:schemas-microsoft-com:office:word" xmlns:w="http://schemas.openxmlformats.org/wordprocessingml/2006/main" xmlns:w14="http://schemas.microsoft.com/office/word/2010/wordml" xmlns:wpg="http://schemas.microsoft.com/office/word/2010/wordprocessingGroup" xmlns:wpi="http://schemas.microsoft.com/office/word/2010/wordprocessingInk" xmlns:wne="http://schemas.microsoft.com/office/word/2006/wordml" xmlns:wps="http://schemas.microsoft.com/office/word/2010/wordprocessingShape" mc:Ignorable="w14 wp14">
+<w:ftr xmlns:mo="http://schemas.microsoft.com/office/mac/office/2008/main" xmlns:ve="http://schemas.openxmlformats.org/markup-compatibility/2006" xmlns:mv="urn:schemas-microsoft-com:mac:vml" xmlns:o="urn:schemas-microsoft-com:office:office" xmlns:r="http://schemas.openxmlformats.org/officeDocument/2006/relationships" xmlns:m="http://schemas.openxmlformats.org/officeDocument/2006/math" xmlns:v="urn:schemas-microsoft-com:vml" xmlns:wp="http://schemas.openxmlformats.org/drawingml/2006/wordprocessingDrawing" xmlns:w10="urn:schemas-microsoft-com:office:word" xmlns:w="http://schemas.openxmlformats.org/wordprocessingml/2006/main" xmlns:wne="http://schemas.microsoft.com/office/word/2006/wordml">
   <w:p>
     <w:pPr>
       <w:pStyle w:val="Footer"/>
@@ -706,7 +638,7 @@
         <w:rStyle w:val="PageNumber"/>
         <w:noProof/>
       </w:rPr>
-      <w:t>3</w:t>
+      <w:t>1</w:t>
     </w:r>
     <w:r>
       <w:rPr>
@@ -724,27 +656,8 @@
 </w:ftr>
 </file>
 
-<file path=word/footnotes.xml><?xml version="1.0" encoding="utf-8"?>
-<w:footnotes xmlns:wpc="http://schemas.microsoft.com/office/word/2010/wordprocessingCanvas" xmlns:mc="http://schemas.openxmlformats.org/markup-compatibility/2006" xmlns:o="urn:schemas-microsoft-com:office:office" xmlns:r="http://schemas.openxmlformats.org/officeDocument/2006/relationships" xmlns:m="http://schemas.openxmlformats.org/officeDocument/2006/math" xmlns:v="urn:schemas-microsoft-com:vml" xmlns:wp14="http://schemas.microsoft.com/office/word/2010/wordprocessingDrawing" xmlns:wp="http://schemas.openxmlformats.org/drawingml/2006/wordprocessingDrawing" xmlns:w10="urn:schemas-microsoft-com:office:word" xmlns:w="http://schemas.openxmlformats.org/wordprocessingml/2006/main" xmlns:w14="http://schemas.microsoft.com/office/word/2010/wordml" xmlns:wpg="http://schemas.microsoft.com/office/word/2010/wordprocessingGroup" xmlns:wpi="http://schemas.microsoft.com/office/word/2010/wordprocessingInk" xmlns:wne="http://schemas.microsoft.com/office/word/2006/wordml" xmlns:wps="http://schemas.microsoft.com/office/word/2010/wordprocessingShape" mc:Ignorable="w14 wp14">
-  <w:footnote w:type="separator" w:id="-1">
-    <w:p>
-      <w:r>
-        <w:separator/>
-      </w:r>
-    </w:p>
-  </w:footnote>
-  <w:footnote w:type="continuationSeparator" w:id="0">
-    <w:p>
-      <w:r>
-        <w:continuationSeparator/>
-      </w:r>
-    </w:p>
-  </w:footnote>
-</w:footnotes>
-</file>
-
 <file path=word/header1.xml><?xml version="1.0" encoding="utf-8"?>
-<w:hdr xmlns:wpc="http://schemas.microsoft.com/office/word/2010/wordprocessingCanvas" xmlns:mc="http://schemas.openxmlformats.org/markup-compatibility/2006" xmlns:o="urn:schemas-microsoft-com:office:office" xmlns:r="http://schemas.openxmlformats.org/officeDocument/2006/relationships" xmlns:m="http://schemas.openxmlformats.org/officeDocument/2006/math" xmlns:v="urn:schemas-microsoft-com:vml" xmlns:wp14="http://schemas.microsoft.com/office/word/2010/wordprocessingDrawing" xmlns:wp="http://schemas.openxmlformats.org/drawingml/2006/wordprocessingDrawing" xmlns:w10="urn:schemas-microsoft-com:office:word" xmlns:w="http://schemas.openxmlformats.org/wordprocessingml/2006/main" xmlns:w14="http://schemas.microsoft.com/office/word/2010/wordml" xmlns:wpg="http://schemas.microsoft.com/office/word/2010/wordprocessingGroup" xmlns:wpi="http://schemas.microsoft.com/office/word/2010/wordprocessingInk" xmlns:wne="http://schemas.microsoft.com/office/word/2006/wordml" xmlns:wps="http://schemas.microsoft.com/office/word/2010/wordprocessingShape" mc:Ignorable="w14 wp14">
+<w:hdr xmlns:mo="http://schemas.microsoft.com/office/mac/office/2008/main" xmlns:ve="http://schemas.openxmlformats.org/markup-compatibility/2006" xmlns:mv="urn:schemas-microsoft-com:mac:vml" xmlns:o="urn:schemas-microsoft-com:office:office" xmlns:r="http://schemas.openxmlformats.org/officeDocument/2006/relationships" xmlns:m="http://schemas.openxmlformats.org/officeDocument/2006/math" xmlns:v="urn:schemas-microsoft-com:vml" xmlns:wp="http://schemas.openxmlformats.org/drawingml/2006/wordprocessingDrawing" xmlns:w10="urn:schemas-microsoft-com:office:word" xmlns:w="http://schemas.openxmlformats.org/wordprocessingml/2006/main" xmlns:wne="http://schemas.microsoft.com/office/word/2006/wordml">
   <w:p>
     <w:pPr>
       <w:pStyle w:val="Header"/>
@@ -758,7 +671,7 @@
 </file>
 
 <file path=word/numbering.xml><?xml version="1.0" encoding="utf-8"?>
-<w:numbering xmlns:wpc="http://schemas.microsoft.com/office/word/2010/wordprocessingCanvas" xmlns:mc="http://schemas.openxmlformats.org/markup-compatibility/2006" xmlns:o="urn:schemas-microsoft-com:office:office" xmlns:r="http://schemas.openxmlformats.org/officeDocument/2006/relationships" xmlns:m="http://schemas.openxmlformats.org/officeDocument/2006/math" xmlns:v="urn:schemas-microsoft-com:vml" xmlns:wp14="http://schemas.microsoft.com/office/word/2010/wordprocessingDrawing" xmlns:wp="http://schemas.openxmlformats.org/drawingml/2006/wordprocessingDrawing" xmlns:w10="urn:schemas-microsoft-com:office:word" xmlns:w="http://schemas.openxmlformats.org/wordprocessingml/2006/main" xmlns:w14="http://schemas.microsoft.com/office/word/2010/wordml" xmlns:wpg="http://schemas.microsoft.com/office/word/2010/wordprocessingGroup" xmlns:wpi="http://schemas.microsoft.com/office/word/2010/wordprocessingInk" xmlns:wne="http://schemas.microsoft.com/office/word/2006/wordml" xmlns:wps="http://schemas.microsoft.com/office/word/2010/wordprocessingShape" mc:Ignorable="w14 wp14">
+<w:numbering xmlns:mo="http://schemas.microsoft.com/office/mac/office/2008/main" xmlns:ve="http://schemas.openxmlformats.org/markup-compatibility/2006" xmlns:mv="urn:schemas-microsoft-com:mac:vml" xmlns:o="urn:schemas-microsoft-com:office:office" xmlns:r="http://schemas.openxmlformats.org/officeDocument/2006/relationships" xmlns:m="http://schemas.openxmlformats.org/officeDocument/2006/math" xmlns:v="urn:schemas-microsoft-com:vml" xmlns:wp="http://schemas.openxmlformats.org/drawingml/2006/wordprocessingDrawing" xmlns:w10="urn:schemas-microsoft-com:office:word" xmlns:w="http://schemas.openxmlformats.org/wordprocessingml/2006/main" xmlns:wne="http://schemas.microsoft.com/office/word/2006/wordml">
   <w:abstractNum w:abstractNumId="0">
     <w:nsid w:val="0EA46726"/>
     <w:multiLevelType w:val="hybridMultilevel"/>
@@ -941,7 +854,7 @@
 </file>
 
 <file path=word/styles.xml><?xml version="1.0" encoding="utf-8"?>
-<w:styles xmlns:mc="http://schemas.openxmlformats.org/markup-compatibility/2006" xmlns:r="http://schemas.openxmlformats.org/officeDocument/2006/relationships" xmlns:w="http://schemas.openxmlformats.org/wordprocessingml/2006/main" xmlns:w14="http://schemas.microsoft.com/office/word/2010/wordml" mc:Ignorable="w14">
+<w:styles xmlns:r="http://schemas.openxmlformats.org/officeDocument/2006/relationships" xmlns:w="http://schemas.openxmlformats.org/wordprocessingml/2006/main">
   <w:docDefaults>
     <w:rPrDefault>
       <w:rPr>
@@ -953,7 +866,7 @@
     </w:rPrDefault>
     <w:pPrDefault/>
   </w:docDefaults>
-  <w:latentStyles w:defLockedState="0" w:defUIPriority="99" w:defSemiHidden="1" w:defUnhideWhenUsed="1" w:defQFormat="0" w:count="267">
+  <w:latentStyles w:defLockedState="0" w:defUIPriority="99" w:defSemiHidden="1" w:defUnhideWhenUsed="1" w:defQFormat="0" w:count="276">
     <w:lsdException w:name="Normal" w:semiHidden="0" w:uiPriority="0" w:unhideWhenUsed="0" w:qFormat="1"/>
     <w:lsdException w:name="heading 1" w:semiHidden="0" w:uiPriority="9" w:unhideWhenUsed="0" w:qFormat="1"/>
     <w:lsdException w:name="heading 2" w:uiPriority="9" w:qFormat="1"/>
@@ -1120,41 +1033,16 @@
       <w:szCs w:val="32"/>
     </w:rPr>
   </w:style>
-  <w:style w:type="paragraph" w:styleId="Heading2">
-    <w:name w:val="heading 2"/>
-    <w:basedOn w:val="Normal"/>
-    <w:next w:val="Normal"/>
-    <w:link w:val="Heading2Char"/>
-    <w:uiPriority w:val="9"/>
+  <w:style w:type="character" w:default="1" w:styleId="DefaultParagraphFont">
+    <w:name w:val="Default Paragraph Font"/>
+    <w:semiHidden/>
+    <w:unhideWhenUsed/>
+  </w:style>
+  <w:style w:type="table" w:default="1" w:styleId="TableNormal">
+    <w:name w:val="Normal Table"/>
+    <w:semiHidden/>
     <w:unhideWhenUsed/>
     <w:qFormat/>
-    <w:rsid w:val="009D3978"/>
-    <w:pPr>
-      <w:keepNext/>
-      <w:keepLines/>
-      <w:spacing w:before="200"/>
-      <w:outlineLvl w:val="1"/>
-    </w:pPr>
-    <w:rPr>
-      <w:rFonts w:asciiTheme="majorHAnsi" w:eastAsiaTheme="majorEastAsia" w:hAnsiTheme="majorHAnsi" w:cstheme="majorBidi"/>
-      <w:b/>
-      <w:bCs/>
-      <w:color w:val="4F81BD" w:themeColor="accent1"/>
-      <w:sz w:val="26"/>
-      <w:szCs w:val="26"/>
-    </w:rPr>
-  </w:style>
-  <w:style w:type="character" w:default="1" w:styleId="DefaultParagraphFont">
-    <w:name w:val="Default Paragraph Font"/>
-    <w:uiPriority w:val="1"/>
-    <w:semiHidden/>
-    <w:unhideWhenUsed/>
-  </w:style>
-  <w:style w:type="table" w:default="1" w:styleId="TableNormal">
-    <w:name w:val="Normal Table"/>
-    <w:uiPriority w:val="99"/>
-    <w:semiHidden/>
-    <w:unhideWhenUsed/>
     <w:tblPr>
       <w:tblInd w:w="0" w:type="dxa"/>
       <w:tblCellMar>
@@ -1167,7 +1055,6 @@
   </w:style>
   <w:style w:type="numbering" w:default="1" w:styleId="NoList">
     <w:name w:val="No List"/>
-    <w:uiPriority w:val="99"/>
     <w:semiHidden/>
     <w:unhideWhenUsed/>
   </w:style>
@@ -1618,773 +1505,6 @@
     <w:rPr>
       <w:sz w:val="20"/>
       <w:szCs w:val="20"/>
-    </w:rPr>
-  </w:style>
-  <w:style w:type="character" w:customStyle="1" w:styleId="Heading2Char">
-    <w:name w:val="Heading 2 Char"/>
-    <w:basedOn w:val="DefaultParagraphFont"/>
-    <w:link w:val="Heading2"/>
-    <w:uiPriority w:val="9"/>
-    <w:rsid w:val="009D3978"/>
-    <w:rPr>
-      <w:rFonts w:asciiTheme="majorHAnsi" w:eastAsiaTheme="majorEastAsia" w:hAnsiTheme="majorHAnsi" w:cstheme="majorBidi"/>
-      <w:b/>
-      <w:bCs/>
-      <w:color w:val="4F81BD" w:themeColor="accent1"/>
-      <w:sz w:val="26"/>
-      <w:szCs w:val="26"/>
-    </w:rPr>
-  </w:style>
-  <w:style w:type="paragraph" w:styleId="BalloonText">
-    <w:name w:val="Balloon Text"/>
-    <w:basedOn w:val="Normal"/>
-    <w:link w:val="BalloonTextChar"/>
-    <w:uiPriority w:val="99"/>
-    <w:semiHidden/>
-    <w:unhideWhenUsed/>
-    <w:rsid w:val="00170F89"/>
-    <w:rPr>
-      <w:rFonts w:ascii="Tahoma" w:hAnsi="Tahoma" w:cs="Tahoma"/>
-      <w:sz w:val="16"/>
-      <w:szCs w:val="16"/>
-    </w:rPr>
-  </w:style>
-  <w:style w:type="character" w:customStyle="1" w:styleId="BalloonTextChar">
-    <w:name w:val="Balloon Text Char"/>
-    <w:basedOn w:val="DefaultParagraphFont"/>
-    <w:link w:val="BalloonText"/>
-    <w:uiPriority w:val="99"/>
-    <w:semiHidden/>
-    <w:rsid w:val="00170F89"/>
-    <w:rPr>
-      <w:rFonts w:ascii="Tahoma" w:hAnsi="Tahoma" w:cs="Tahoma"/>
-      <w:sz w:val="16"/>
-      <w:szCs w:val="16"/>
-    </w:rPr>
-  </w:style>
-</w:styles>
-</file>
-
-<file path=word/stylesWithEffects.xml><?xml version="1.0" encoding="utf-8"?>
-<w:styles xmlns:wpc="http://schemas.microsoft.com/office/word/2010/wordprocessingCanvas" xmlns:mc="http://schemas.openxmlformats.org/markup-compatibility/2006" xmlns:o="urn:schemas-microsoft-com:office:office" xmlns:r="http://schemas.openxmlformats.org/officeDocument/2006/relationships" xmlns:m="http://schemas.openxmlformats.org/officeDocument/2006/math" xmlns:v="urn:schemas-microsoft-com:vml" xmlns:wp14="http://schemas.microsoft.com/office/word/2010/wordprocessingDrawing" xmlns:wp="http://schemas.openxmlformats.org/drawingml/2006/wordprocessingDrawing" xmlns:w10="urn:schemas-microsoft-com:office:word" xmlns:w="http://schemas.openxmlformats.org/wordprocessingml/2006/main" xmlns:w14="http://schemas.microsoft.com/office/word/2010/wordml" xmlns:wpg="http://schemas.microsoft.com/office/word/2010/wordprocessingGroup" xmlns:wpi="http://schemas.microsoft.com/office/word/2010/wordprocessingInk" xmlns:wne="http://schemas.microsoft.com/office/word/2006/wordml" xmlns:wps="http://schemas.microsoft.com/office/word/2010/wordprocessingShape" mc:Ignorable="w14 wp14">
-  <w:docDefaults>
-    <w:rPrDefault>
-      <w:rPr>
-        <w:rFonts w:asciiTheme="minorHAnsi" w:eastAsiaTheme="minorHAnsi" w:hAnsiTheme="minorHAnsi" w:cstheme="minorBidi"/>
-        <w:sz w:val="24"/>
-        <w:szCs w:val="24"/>
-        <w:lang w:val="en-US" w:eastAsia="en-US" w:bidi="ar-SA"/>
-      </w:rPr>
-    </w:rPrDefault>
-    <w:pPrDefault/>
-  </w:docDefaults>
-  <w:latentStyles w:defLockedState="0" w:defUIPriority="99" w:defSemiHidden="1" w:defUnhideWhenUsed="1" w:defQFormat="0" w:count="267">
-    <w:lsdException w:name="Normal" w:semiHidden="0" w:uiPriority="0" w:unhideWhenUsed="0" w:qFormat="1"/>
-    <w:lsdException w:name="heading 1" w:semiHidden="0" w:uiPriority="9" w:unhideWhenUsed="0" w:qFormat="1"/>
-    <w:lsdException w:name="heading 2" w:uiPriority="9" w:qFormat="1"/>
-    <w:lsdException w:name="heading 3" w:uiPriority="9" w:qFormat="1"/>
-    <w:lsdException w:name="heading 4" w:uiPriority="9" w:qFormat="1"/>
-    <w:lsdException w:name="heading 5" w:uiPriority="9" w:qFormat="1"/>
-    <w:lsdException w:name="heading 6" w:uiPriority="9" w:qFormat="1"/>
-    <w:lsdException w:name="heading 7" w:uiPriority="9" w:qFormat="1"/>
-    <w:lsdException w:name="heading 8" w:uiPriority="9" w:qFormat="1"/>
-    <w:lsdException w:name="heading 9" w:uiPriority="9" w:qFormat="1"/>
-    <w:lsdException w:name="toc 1" w:uiPriority="39"/>
-    <w:lsdException w:name="toc 2" w:uiPriority="39"/>
-    <w:lsdException w:name="toc 3" w:uiPriority="39"/>
-    <w:lsdException w:name="toc 4" w:uiPriority="39"/>
-    <w:lsdException w:name="toc 5" w:uiPriority="39"/>
-    <w:lsdException w:name="toc 6" w:uiPriority="39"/>
-    <w:lsdException w:name="toc 7" w:uiPriority="39"/>
-    <w:lsdException w:name="toc 8" w:uiPriority="39"/>
-    <w:lsdException w:name="toc 9" w:uiPriority="39"/>
-    <w:lsdException w:name="caption" w:uiPriority="35" w:qFormat="1"/>
-    <w:lsdException w:name="Title" w:semiHidden="0" w:uiPriority="10" w:unhideWhenUsed="0" w:qFormat="1"/>
-    <w:lsdException w:name="Default Paragraph Font" w:uiPriority="1"/>
-    <w:lsdException w:name="Subtitle" w:semiHidden="0" w:uiPriority="11" w:unhideWhenUsed="0" w:qFormat="1"/>
-    <w:lsdException w:name="Strong" w:semiHidden="0" w:uiPriority="22" w:unhideWhenUsed="0" w:qFormat="1"/>
-    <w:lsdException w:name="Emphasis" w:semiHidden="0" w:uiPriority="20" w:unhideWhenUsed="0" w:qFormat="1"/>
-    <w:lsdException w:name="Table Grid" w:semiHidden="0" w:uiPriority="1" w:unhideWhenUsed="0"/>
-    <w:lsdException w:name="Placeholder Text" w:unhideWhenUsed="0"/>
-    <w:lsdException w:name="No Spacing" w:uiPriority="1" w:unhideWhenUsed="0" w:qFormat="1"/>
-    <w:lsdException w:name="Light Shading" w:semiHidden="0" w:uiPriority="60" w:unhideWhenUsed="0"/>
-    <w:lsdException w:name="Light List" w:semiHidden="0" w:uiPriority="61" w:unhideWhenUsed="0"/>
-    <w:lsdException w:name="Light Grid" w:semiHidden="0" w:uiPriority="62" w:unhideWhenUsed="0"/>
-    <w:lsdException w:name="Medium Shading 1" w:semiHidden="0" w:uiPriority="63" w:unhideWhenUsed="0"/>
-    <w:lsdException w:name="Medium Shading 2" w:semiHidden="0" w:uiPriority="64" w:unhideWhenUsed="0"/>
-    <w:lsdException w:name="Medium List 1" w:semiHidden="0" w:uiPriority="65" w:unhideWhenUsed="0"/>
-    <w:lsdException w:name="Medium List 2" w:semiHidden="0" w:uiPriority="66" w:unhideWhenUsed="0"/>
-    <w:lsdException w:name="Medium Grid 1" w:semiHidden="0" w:uiPriority="67" w:unhideWhenUsed="0"/>
-    <w:lsdException w:name="Medium Grid 2" w:semiHidden="0" w:uiPriority="68" w:unhideWhenUsed="0"/>
-    <w:lsdException w:name="Medium Grid 3" w:semiHidden="0" w:uiPriority="69" w:unhideWhenUsed="0"/>
-    <w:lsdException w:name="Dark List" w:semiHidden="0" w:uiPriority="70" w:unhideWhenUsed="0"/>
-    <w:lsdException w:name="Colorful Shading" w:semiHidden="0" w:uiPriority="71" w:unhideWhenUsed="0"/>
-    <w:lsdException w:name="Colorful List" w:semiHidden="0" w:uiPriority="72" w:unhideWhenUsed="0"/>
-    <w:lsdException w:name="Colorful Grid" w:semiHidden="0" w:uiPriority="73" w:unhideWhenUsed="0"/>
-    <w:lsdException w:name="Light Shading Accent 1" w:semiHidden="0" w:uiPriority="60" w:unhideWhenUsed="0"/>
-    <w:lsdException w:name="Light List Accent 1" w:semiHidden="0" w:uiPriority="61" w:unhideWhenUsed="0"/>
-    <w:lsdException w:name="Light Grid Accent 1" w:semiHidden="0" w:uiPriority="62" w:unhideWhenUsed="0"/>
-    <w:lsdException w:name="Medium Shading 1 Accent 1" w:semiHidden="0" w:uiPriority="63" w:unhideWhenUsed="0"/>
-    <w:lsdException w:name="Medium Shading 2 Accent 1" w:semiHidden="0" w:uiPriority="64" w:unhideWhenUsed="0"/>
-    <w:lsdException w:name="Medium List 1 Accent 1" w:semiHidden="0" w:uiPriority="65" w:unhideWhenUsed="0"/>
-    <w:lsdException w:name="Revision" w:unhideWhenUsed="0"/>
-    <w:lsdException w:name="List Paragraph" w:semiHidden="0" w:uiPriority="34" w:unhideWhenUsed="0" w:qFormat="1"/>
-    <w:lsdException w:name="Quote" w:semiHidden="0" w:uiPriority="29" w:unhideWhenUsed="0" w:qFormat="1"/>
-    <w:lsdException w:name="Intense Quote" w:semiHidden="0" w:uiPriority="30" w:unhideWhenUsed="0" w:qFormat="1"/>
-    <w:lsdException w:name="Medium List 2 Accent 1" w:semiHidden="0" w:uiPriority="66" w:unhideWhenUsed="0"/>
-    <w:lsdException w:name="Medium Grid 1 Accent 1" w:semiHidden="0" w:uiPriority="67" w:unhideWhenUsed="0"/>
-    <w:lsdException w:name="Medium Grid 2 Accent 1" w:semiHidden="0" w:uiPriority="68" w:unhideWhenUsed="0"/>
-    <w:lsdException w:name="Medium Grid 3 Accent 1" w:semiHidden="0" w:uiPriority="69" w:unhideWhenUsed="0"/>
-    <w:lsdException w:name="Dark List Accent 1" w:semiHidden="0" w:uiPriority="70" w:unhideWhenUsed="0"/>
-    <w:lsdException w:name="Colorful Shading Accent 1" w:semiHidden="0" w:uiPriority="71" w:unhideWhenUsed="0"/>
-    <w:lsdException w:name="Colorful List Accent 1" w:semiHidden="0" w:uiPriority="72" w:unhideWhenUsed="0"/>
-    <w:lsdException w:name="Colorful Grid Accent 1" w:semiHidden="0" w:uiPriority="73" w:unhideWhenUsed="0"/>
-    <w:lsdException w:name="Light Shading Accent 2" w:semiHidden="0" w:uiPriority="60" w:unhideWhenUsed="0"/>
-    <w:lsdException w:name="Light List Accent 2" w:semiHidden="0" w:uiPriority="61" w:unhideWhenUsed="0"/>
-    <w:lsdException w:name="Light Grid Accent 2" w:semiHidden="0" w:uiPriority="62" w:unhideWhenUsed="0"/>
-    <w:lsdException w:name="Medium Shading 1 Accent 2" w:semiHidden="0" w:uiPriority="63" w:unhideWhenUsed="0"/>
-    <w:lsdException w:name="Medium Shading 2 Accent 2" w:semiHidden="0" w:uiPriority="64" w:unhideWhenUsed="0"/>
-    <w:lsdException w:name="Medium List 1 Accent 2" w:semiHidden="0" w:uiPriority="65" w:unhideWhenUsed="0"/>
-    <w:lsdException w:name="Medium List 2 Accent 2" w:semiHidden="0" w:uiPriority="66" w:unhideWhenUsed="0"/>
-    <w:lsdException w:name="Medium Grid 1 Accent 2" w:semiHidden="0" w:uiPriority="67" w:unhideWhenUsed="0"/>
-    <w:lsdException w:name="Medium Grid 2 Accent 2" w:semiHidden="0" w:uiPriority="68" w:unhideWhenUsed="0"/>
-    <w:lsdException w:name="Medium Grid 3 Accent 2" w:semiHidden="0" w:uiPriority="69" w:unhideWhenUsed="0"/>
-    <w:lsdException w:name="Dark List Accent 2" w:semiHidden="0" w:uiPriority="70" w:unhideWhenUsed="0"/>
-    <w:lsdException w:name="Colorful Shading Accent 2" w:semiHidden="0" w:uiPriority="71" w:unhideWhenUsed="0"/>
-    <w:lsdException w:name="Colorful List Accent 2" w:semiHidden="0" w:uiPriority="72" w:unhideWhenUsed="0"/>
-    <w:lsdException w:name="Colorful Grid Accent 2" w:semiHidden="0" w:uiPriority="73" w:unhideWhenUsed="0"/>
-    <w:lsdException w:name="Light Shading Accent 3" w:semiHidden="0" w:uiPriority="60" w:unhideWhenUsed="0"/>
-    <w:lsdException w:name="Light List Accent 3" w:semiHidden="0" w:uiPriority="61" w:unhideWhenUsed="0"/>
-    <w:lsdException w:name="Light Grid Accent 3" w:semiHidden="0" w:uiPriority="62" w:unhideWhenUsed="0"/>
-    <w:lsdException w:name="Medium Shading 1 Accent 3" w:semiHidden="0" w:uiPriority="63" w:unhideWhenUsed="0"/>
-    <w:lsdException w:name="Medium Shading 2 Accent 3" w:semiHidden="0" w:uiPriority="64" w:unhideWhenUsed="0"/>
-    <w:lsdException w:name="Medium List 1 Accent 3" w:semiHidden="0" w:uiPriority="65" w:unhideWhenUsed="0"/>
-    <w:lsdException w:name="Medium List 2 Accent 3" w:semiHidden="0" w:uiPriority="66" w:unhideWhenUsed="0"/>
-    <w:lsdException w:name="Medium Grid 1 Accent 3" w:semiHidden="0" w:uiPriority="67" w:unhideWhenUsed="0"/>
-    <w:lsdException w:name="Medium Grid 2 Accent 3" w:semiHidden="0" w:uiPriority="68" w:unhideWhenUsed="0"/>
-    <w:lsdException w:name="Medium Grid 3 Accent 3" w:semiHidden="0" w:uiPriority="69" w:unhideWhenUsed="0"/>
-    <w:lsdException w:name="Dark List Accent 3" w:semiHidden="0" w:uiPriority="70" w:unhideWhenUsed="0"/>
-    <w:lsdException w:name="Colorful Shading Accent 3" w:semiHidden="0" w:uiPriority="71" w:unhideWhenUsed="0"/>
-    <w:lsdException w:name="Colorful List Accent 3" w:semiHidden="0" w:uiPriority="72" w:unhideWhenUsed="0"/>
-    <w:lsdException w:name="Colorful Grid Accent 3" w:semiHidden="0" w:uiPriority="73" w:unhideWhenUsed="0"/>
-    <w:lsdException w:name="Light Shading Accent 4" w:semiHidden="0" w:uiPriority="60" w:unhideWhenUsed="0"/>
-    <w:lsdException w:name="Light List Accent 4" w:semiHidden="0" w:uiPriority="61" w:unhideWhenUsed="0"/>
-    <w:lsdException w:name="Light Grid Accent 4" w:semiHidden="0" w:uiPriority="62" w:unhideWhenUsed="0"/>
-    <w:lsdException w:name="Medium Shading 1 Accent 4" w:semiHidden="0" w:uiPriority="63" w:unhideWhenUsed="0"/>
-    <w:lsdException w:name="Medium Shading 2 Accent 4" w:semiHidden="0" w:uiPriority="64" w:unhideWhenUsed="0"/>
-    <w:lsdException w:name="Medium List 1 Accent 4" w:semiHidden="0" w:uiPriority="65" w:unhideWhenUsed="0"/>
-    <w:lsdException w:name="Medium List 2 Accent 4" w:semiHidden="0" w:uiPriority="66" w:unhideWhenUsed="0"/>
-    <w:lsdException w:name="Medium Grid 1 Accent 4" w:semiHidden="0" w:uiPriority="67" w:unhideWhenUsed="0"/>
-    <w:lsdException w:name="Medium Grid 2 Accent 4" w:semiHidden="0" w:uiPriority="68" w:unhideWhenUsed="0"/>
-    <w:lsdException w:name="Medium Grid 3 Accent 4" w:semiHidden="0" w:uiPriority="69" w:unhideWhenUsed="0"/>
-    <w:lsdException w:name="Dark List Accent 4" w:semiHidden="0" w:uiPriority="70" w:unhideWhenUsed="0"/>
-    <w:lsdException w:name="Colorful Shading Accent 4" w:semiHidden="0" w:uiPriority="71" w:unhideWhenUsed="0"/>
-    <w:lsdException w:name="Colorful List Accent 4" w:semiHidden="0" w:uiPriority="72" w:unhideWhenUsed="0"/>
-    <w:lsdException w:name="Colorful Grid Accent 4" w:semiHidden="0" w:uiPriority="73" w:unhideWhenUsed="0"/>
-    <w:lsdException w:name="Light Shading Accent 5" w:semiHidden="0" w:uiPriority="60" w:unhideWhenUsed="0"/>
-    <w:lsdException w:name="Light List Accent 5" w:semiHidden="0" w:uiPriority="61" w:unhideWhenUsed="0"/>
-    <w:lsdException w:name="Light Grid Accent 5" w:semiHidden="0" w:uiPriority="62" w:unhideWhenUsed="0"/>
-    <w:lsdException w:name="Medium Shading 1 Accent 5" w:semiHidden="0" w:uiPriority="63" w:unhideWhenUsed="0"/>
-    <w:lsdException w:name="Medium Shading 2 Accent 5" w:semiHidden="0" w:uiPriority="64" w:unhideWhenUsed="0"/>
-    <w:lsdException w:name="Medium List 1 Accent 5" w:semiHidden="0" w:uiPriority="65" w:unhideWhenUsed="0"/>
-    <w:lsdException w:name="Medium List 2 Accent 5" w:semiHidden="0" w:uiPriority="66" w:unhideWhenUsed="0"/>
-    <w:lsdException w:name="Medium Grid 1 Accent 5" w:semiHidden="0" w:uiPriority="67" w:unhideWhenUsed="0"/>
-    <w:lsdException w:name="Medium Grid 2 Accent 5" w:semiHidden="0" w:uiPriority="68" w:unhideWhenUsed="0"/>
-    <w:lsdException w:name="Medium Grid 3 Accent 5" w:semiHidden="0" w:uiPriority="69" w:unhideWhenUsed="0"/>
-    <w:lsdException w:name="Dark List Accent 5" w:semiHidden="0" w:uiPriority="70" w:unhideWhenUsed="0"/>
-    <w:lsdException w:name="Colorful Shading Accent 5" w:semiHidden="0" w:uiPriority="71" w:unhideWhenUsed="0"/>
-    <w:lsdException w:name="Colorful List Accent 5" w:semiHidden="0" w:uiPriority="72" w:unhideWhenUsed="0"/>
-    <w:lsdException w:name="Colorful Grid Accent 5" w:semiHidden="0" w:uiPriority="73" w:unhideWhenUsed="0"/>
-    <w:lsdException w:name="Light Shading Accent 6" w:semiHidden="0" w:uiPriority="60" w:unhideWhenUsed="0"/>
-    <w:lsdException w:name="Light List Accent 6" w:semiHidden="0" w:uiPriority="61" w:unhideWhenUsed="0"/>
-    <w:lsdException w:name="Light Grid Accent 6" w:semiHidden="0" w:uiPriority="62" w:unhideWhenUsed="0"/>
-    <w:lsdException w:name="Medium Shading 1 Accent 6" w:semiHidden="0" w:uiPriority="63" w:unhideWhenUsed="0"/>
-    <w:lsdException w:name="Medium Shading 2 Accent 6" w:semiHidden="0" w:uiPriority="64" w:unhideWhenUsed="0"/>
-    <w:lsdException w:name="Medium List 1 Accent 6" w:semiHidden="0" w:uiPriority="65" w:unhideWhenUsed="0"/>
-    <w:lsdException w:name="Medium List 2 Accent 6" w:semiHidden="0" w:uiPriority="66" w:unhideWhenUsed="0"/>
-    <w:lsdException w:name="Medium Grid 1 Accent 6" w:semiHidden="0" w:uiPriority="67" w:unhideWhenUsed="0"/>
-    <w:lsdException w:name="Medium Grid 2 Accent 6" w:semiHidden="0" w:uiPriority="68" w:unhideWhenUsed="0"/>
-    <w:lsdException w:name="Medium Grid 3 Accent 6" w:semiHidden="0" w:uiPriority="69" w:unhideWhenUsed="0"/>
-    <w:lsdException w:name="Dark List Accent 6" w:semiHidden="0" w:uiPriority="70" w:unhideWhenUsed="0"/>
-    <w:lsdException w:name="Colorful Shading Accent 6" w:semiHidden="0" w:uiPriority="71" w:unhideWhenUsed="0"/>
-    <w:lsdException w:name="Colorful List Accent 6" w:semiHidden="0" w:uiPriority="72" w:unhideWhenUsed="0"/>
-    <w:lsdException w:name="Colorful Grid Accent 6" w:semiHidden="0" w:uiPriority="73" w:unhideWhenUsed="0"/>
-    <w:lsdException w:name="Subtle Emphasis" w:semiHidden="0" w:uiPriority="19" w:unhideWhenUsed="0" w:qFormat="1"/>
-    <w:lsdException w:name="Intense Emphasis" w:semiHidden="0" w:uiPriority="21" w:unhideWhenUsed="0" w:qFormat="1"/>
-    <w:lsdException w:name="Subtle Reference" w:semiHidden="0" w:uiPriority="31" w:unhideWhenUsed="0" w:qFormat="1"/>
-    <w:lsdException w:name="Intense Reference" w:semiHidden="0" w:uiPriority="32" w:unhideWhenUsed="0" w:qFormat="1"/>
-    <w:lsdException w:name="Book Title" w:semiHidden="0" w:uiPriority="33" w:unhideWhenUsed="0" w:qFormat="1"/>
-    <w:lsdException w:name="Bibliography" w:uiPriority="37"/>
-    <w:lsdException w:name="TOC Heading" w:uiPriority="39" w:qFormat="1"/>
-  </w:latentStyles>
-  <w:style w:type="paragraph" w:default="1" w:styleId="Normal">
-    <w:name w:val="Normal"/>
-    <w:qFormat/>
-    <w:rsid w:val="00F141CF"/>
-  </w:style>
-  <w:style w:type="paragraph" w:styleId="Heading1">
-    <w:name w:val="heading 1"/>
-    <w:basedOn w:val="Normal"/>
-    <w:next w:val="Normal"/>
-    <w:link w:val="Heading1Char"/>
-    <w:uiPriority w:val="9"/>
-    <w:qFormat/>
-    <w:rsid w:val="00B72C39"/>
-    <w:pPr>
-      <w:keepNext/>
-      <w:keepLines/>
-      <w:spacing w:before="480"/>
-      <w:outlineLvl w:val="0"/>
-    </w:pPr>
-    <w:rPr>
-      <w:rFonts w:asciiTheme="majorHAnsi" w:eastAsiaTheme="majorEastAsia" w:hAnsiTheme="majorHAnsi" w:cstheme="majorBidi"/>
-      <w:b/>
-      <w:bCs/>
-      <w:color w:val="345A8A" w:themeColor="accent1" w:themeShade="B5"/>
-      <w:sz w:val="32"/>
-      <w:szCs w:val="32"/>
-    </w:rPr>
-  </w:style>
-  <w:style w:type="paragraph" w:styleId="Heading2">
-    <w:name w:val="heading 2"/>
-    <w:basedOn w:val="Normal"/>
-    <w:next w:val="Normal"/>
-    <w:link w:val="Heading2Char"/>
-    <w:uiPriority w:val="9"/>
-    <w:unhideWhenUsed/>
-    <w:qFormat/>
-    <w:rsid w:val="009D3978"/>
-    <w:pPr>
-      <w:keepNext/>
-      <w:keepLines/>
-      <w:spacing w:before="200"/>
-      <w:outlineLvl w:val="1"/>
-    </w:pPr>
-    <w:rPr>
-      <w:rFonts w:asciiTheme="majorHAnsi" w:eastAsiaTheme="majorEastAsia" w:hAnsiTheme="majorHAnsi" w:cstheme="majorBidi"/>
-      <w:b/>
-      <w:bCs/>
-      <w:color w:val="4F81BD" w:themeColor="accent1"/>
-      <w:sz w:val="26"/>
-      <w:szCs w:val="26"/>
-    </w:rPr>
-  </w:style>
-  <w:style w:type="character" w:default="1" w:styleId="DefaultParagraphFont">
-    <w:name w:val="Default Paragraph Font"/>
-    <w:uiPriority w:val="1"/>
-    <w:semiHidden/>
-    <w:unhideWhenUsed/>
-  </w:style>
-  <w:style w:type="table" w:default="1" w:styleId="TableNormal">
-    <w:name w:val="Normal Table"/>
-    <w:uiPriority w:val="99"/>
-    <w:semiHidden/>
-    <w:unhideWhenUsed/>
-    <w:tblPr>
-      <w:tblInd w:w="0" w:type="dxa"/>
-      <w:tblCellMar>
-        <w:top w:w="0" w:type="dxa"/>
-        <w:left w:w="108" w:type="dxa"/>
-        <w:bottom w:w="0" w:type="dxa"/>
-        <w:right w:w="108" w:type="dxa"/>
-      </w:tblCellMar>
-    </w:tblPr>
-  </w:style>
-  <w:style w:type="numbering" w:default="1" w:styleId="NoList">
-    <w:name w:val="No List"/>
-    <w:uiPriority w:val="99"/>
-    <w:semiHidden/>
-    <w:unhideWhenUsed/>
-  </w:style>
-  <w:style w:type="paragraph" w:styleId="ListParagraph">
-    <w:name w:val="List Paragraph"/>
-    <w:basedOn w:val="Normal"/>
-    <w:uiPriority w:val="34"/>
-    <w:qFormat/>
-    <w:rsid w:val="00BE1D80"/>
-    <w:pPr>
-      <w:ind w:left="720"/>
-      <w:contextualSpacing/>
-    </w:pPr>
-  </w:style>
-  <w:style w:type="paragraph" w:styleId="Header">
-    <w:name w:val="header"/>
-    <w:basedOn w:val="Normal"/>
-    <w:link w:val="HeaderChar"/>
-    <w:uiPriority w:val="99"/>
-    <w:unhideWhenUsed/>
-    <w:rsid w:val="00B30F32"/>
-    <w:pPr>
-      <w:tabs>
-        <w:tab w:val="center" w:pos="4320"/>
-        <w:tab w:val="right" w:pos="8640"/>
-      </w:tabs>
-    </w:pPr>
-  </w:style>
-  <w:style w:type="character" w:customStyle="1" w:styleId="HeaderChar">
-    <w:name w:val="Header Char"/>
-    <w:basedOn w:val="DefaultParagraphFont"/>
-    <w:link w:val="Header"/>
-    <w:uiPriority w:val="99"/>
-    <w:rsid w:val="00B30F32"/>
-  </w:style>
-  <w:style w:type="paragraph" w:styleId="Footer">
-    <w:name w:val="footer"/>
-    <w:basedOn w:val="Normal"/>
-    <w:link w:val="FooterChar"/>
-    <w:uiPriority w:val="99"/>
-    <w:semiHidden/>
-    <w:unhideWhenUsed/>
-    <w:rsid w:val="00B30F32"/>
-    <w:pPr>
-      <w:tabs>
-        <w:tab w:val="center" w:pos="4320"/>
-        <w:tab w:val="right" w:pos="8640"/>
-      </w:tabs>
-    </w:pPr>
-  </w:style>
-  <w:style w:type="character" w:customStyle="1" w:styleId="FooterChar">
-    <w:name w:val="Footer Char"/>
-    <w:basedOn w:val="DefaultParagraphFont"/>
-    <w:link w:val="Footer"/>
-    <w:uiPriority w:val="99"/>
-    <w:semiHidden/>
-    <w:rsid w:val="00B30F32"/>
-  </w:style>
-  <w:style w:type="table" w:styleId="LightShading-Accent1">
-    <w:name w:val="Light Shading Accent 1"/>
-    <w:basedOn w:val="TableNormal"/>
-    <w:uiPriority w:val="60"/>
-    <w:rsid w:val="00B30F32"/>
-    <w:rPr>
-      <w:rFonts w:eastAsiaTheme="minorEastAsia"/>
-      <w:color w:val="365F91" w:themeColor="accent1" w:themeShade="BF"/>
-      <w:sz w:val="22"/>
-      <w:szCs w:val="22"/>
-      <w:lang w:eastAsia="zh-TW"/>
-    </w:rPr>
-    <w:tblPr>
-      <w:tblStyleRowBandSize w:val="1"/>
-      <w:tblStyleColBandSize w:val="1"/>
-      <w:tblInd w:w="0" w:type="dxa"/>
-      <w:tblBorders>
-        <w:top w:val="single" w:sz="8" w:space="0" w:color="4F81BD" w:themeColor="accent1"/>
-        <w:bottom w:val="single" w:sz="8" w:space="0" w:color="4F81BD" w:themeColor="accent1"/>
-      </w:tblBorders>
-      <w:tblCellMar>
-        <w:top w:w="0" w:type="dxa"/>
-        <w:left w:w="108" w:type="dxa"/>
-        <w:bottom w:w="0" w:type="dxa"/>
-        <w:right w:w="108" w:type="dxa"/>
-      </w:tblCellMar>
-    </w:tblPr>
-    <w:tblStylePr w:type="firstRow">
-      <w:pPr>
-        <w:spacing w:before="0" w:after="0" w:line="240" w:lineRule="auto"/>
-      </w:pPr>
-      <w:rPr>
-        <w:b/>
-        <w:bCs/>
-      </w:rPr>
-      <w:tblPr/>
-      <w:tcPr>
-        <w:tcBorders>
-          <w:top w:val="single" w:sz="8" w:space="0" w:color="4F81BD" w:themeColor="accent1"/>
-          <w:left w:val="nil"/>
-          <w:bottom w:val="single" w:sz="8" w:space="0" w:color="4F81BD" w:themeColor="accent1"/>
-          <w:right w:val="nil"/>
-          <w:insideH w:val="nil"/>
-          <w:insideV w:val="nil"/>
-        </w:tcBorders>
-      </w:tcPr>
-    </w:tblStylePr>
-    <w:tblStylePr w:type="lastRow">
-      <w:pPr>
-        <w:spacing w:before="0" w:after="0" w:line="240" w:lineRule="auto"/>
-      </w:pPr>
-      <w:rPr>
-        <w:b/>
-        <w:bCs/>
-      </w:rPr>
-      <w:tblPr/>
-      <w:tcPr>
-        <w:tcBorders>
-          <w:top w:val="single" w:sz="8" w:space="0" w:color="4F81BD" w:themeColor="accent1"/>
-          <w:left w:val="nil"/>
-          <w:bottom w:val="single" w:sz="8" w:space="0" w:color="4F81BD" w:themeColor="accent1"/>
-          <w:right w:val="nil"/>
-          <w:insideH w:val="nil"/>
-          <w:insideV w:val="nil"/>
-        </w:tcBorders>
-      </w:tcPr>
-    </w:tblStylePr>
-    <w:tblStylePr w:type="firstCol">
-      <w:rPr>
-        <w:b/>
-        <w:bCs/>
-      </w:rPr>
-    </w:tblStylePr>
-    <w:tblStylePr w:type="lastCol">
-      <w:rPr>
-        <w:b/>
-        <w:bCs/>
-      </w:rPr>
-    </w:tblStylePr>
-    <w:tblStylePr w:type="band1Vert">
-      <w:tblPr/>
-      <w:tcPr>
-        <w:tcBorders>
-          <w:left w:val="nil"/>
-          <w:right w:val="nil"/>
-          <w:insideH w:val="nil"/>
-          <w:insideV w:val="nil"/>
-        </w:tcBorders>
-        <w:shd w:val="clear" w:color="auto" w:fill="D3DFEE" w:themeFill="accent1" w:themeFillTint="3F"/>
-      </w:tcPr>
-    </w:tblStylePr>
-    <w:tblStylePr w:type="band1Horz">
-      <w:tblPr/>
-      <w:tcPr>
-        <w:tcBorders>
-          <w:left w:val="nil"/>
-          <w:right w:val="nil"/>
-          <w:insideH w:val="nil"/>
-          <w:insideV w:val="nil"/>
-        </w:tcBorders>
-        <w:shd w:val="clear" w:color="auto" w:fill="D3DFEE" w:themeFill="accent1" w:themeFillTint="3F"/>
-      </w:tcPr>
-    </w:tblStylePr>
-  </w:style>
-  <w:style w:type="paragraph" w:customStyle="1" w:styleId="LightShading-Accent21">
-    <w:name w:val="Light Shading - Accent 21"/>
-    <w:basedOn w:val="Normal"/>
-    <w:next w:val="Normal"/>
-    <w:link w:val="LightShading-Accent2Char"/>
-    <w:uiPriority w:val="30"/>
-    <w:qFormat/>
-    <w:rsid w:val="00D75A75"/>
-    <w:pPr>
-      <w:pBdr>
-        <w:bottom w:val="single" w:sz="4" w:space="4" w:color="4F81BD"/>
-      </w:pBdr>
-      <w:spacing w:before="200" w:after="280" w:line="276" w:lineRule="auto"/>
-      <w:ind w:left="936" w:right="936"/>
-    </w:pPr>
-    <w:rPr>
-      <w:rFonts w:ascii="Calibri" w:eastAsia="SimSun" w:hAnsi="Calibri" w:cs="Times New Roman"/>
-      <w:b/>
-      <w:bCs/>
-      <w:i/>
-      <w:iCs/>
-      <w:color w:val="4F81BD"/>
-      <w:sz w:val="22"/>
-      <w:szCs w:val="22"/>
-    </w:rPr>
-  </w:style>
-  <w:style w:type="character" w:customStyle="1" w:styleId="LightShading-Accent2Char">
-    <w:name w:val="Light Shading - Accent 2 Char"/>
-    <w:link w:val="LightShading-Accent21"/>
-    <w:uiPriority w:val="30"/>
-    <w:rsid w:val="00D75A75"/>
-    <w:rPr>
-      <w:rFonts w:ascii="Calibri" w:eastAsia="SimSun" w:hAnsi="Calibri" w:cs="Times New Roman"/>
-      <w:b/>
-      <w:bCs/>
-      <w:i/>
-      <w:iCs/>
-      <w:color w:val="4F81BD"/>
-      <w:sz w:val="22"/>
-      <w:szCs w:val="22"/>
-    </w:rPr>
-  </w:style>
-  <w:style w:type="character" w:styleId="PageNumber">
-    <w:name w:val="page number"/>
-    <w:basedOn w:val="DefaultParagraphFont"/>
-    <w:uiPriority w:val="99"/>
-    <w:semiHidden/>
-    <w:unhideWhenUsed/>
-    <w:rsid w:val="00CD195B"/>
-  </w:style>
-  <w:style w:type="table" w:styleId="TableGrid">
-    <w:name w:val="Table Grid"/>
-    <w:basedOn w:val="TableNormal"/>
-    <w:uiPriority w:val="1"/>
-    <w:rsid w:val="00CD195B"/>
-    <w:rPr>
-      <w:rFonts w:eastAsiaTheme="minorEastAsia"/>
-      <w:sz w:val="22"/>
-      <w:szCs w:val="22"/>
-      <w:lang w:bidi="en-US"/>
-    </w:rPr>
-    <w:tblPr>
-      <w:tblInd w:w="0" w:type="dxa"/>
-      <w:tblBorders>
-        <w:top w:val="single" w:sz="4" w:space="0" w:color="000000" w:themeColor="text1"/>
-        <w:left w:val="single" w:sz="4" w:space="0" w:color="000000" w:themeColor="text1"/>
-        <w:bottom w:val="single" w:sz="4" w:space="0" w:color="000000" w:themeColor="text1"/>
-        <w:right w:val="single" w:sz="4" w:space="0" w:color="000000" w:themeColor="text1"/>
-        <w:insideH w:val="single" w:sz="4" w:space="0" w:color="000000" w:themeColor="text1"/>
-        <w:insideV w:val="single" w:sz="4" w:space="0" w:color="000000" w:themeColor="text1"/>
-      </w:tblBorders>
-      <w:tblCellMar>
-        <w:top w:w="0" w:type="dxa"/>
-        <w:left w:w="108" w:type="dxa"/>
-        <w:bottom w:w="0" w:type="dxa"/>
-        <w:right w:w="108" w:type="dxa"/>
-      </w:tblCellMar>
-    </w:tblPr>
-  </w:style>
-  <w:style w:type="character" w:styleId="LineNumber">
-    <w:name w:val="line number"/>
-    <w:basedOn w:val="DefaultParagraphFont"/>
-    <w:uiPriority w:val="99"/>
-    <w:semiHidden/>
-    <w:unhideWhenUsed/>
-    <w:rsid w:val="00915A65"/>
-  </w:style>
-  <w:style w:type="character" w:customStyle="1" w:styleId="Heading1Char">
-    <w:name w:val="Heading 1 Char"/>
-    <w:basedOn w:val="DefaultParagraphFont"/>
-    <w:link w:val="Heading1"/>
-    <w:uiPriority w:val="9"/>
-    <w:rsid w:val="00B72C39"/>
-    <w:rPr>
-      <w:rFonts w:asciiTheme="majorHAnsi" w:eastAsiaTheme="majorEastAsia" w:hAnsiTheme="majorHAnsi" w:cstheme="majorBidi"/>
-      <w:b/>
-      <w:bCs/>
-      <w:color w:val="345A8A" w:themeColor="accent1" w:themeShade="B5"/>
-      <w:sz w:val="32"/>
-      <w:szCs w:val="32"/>
-    </w:rPr>
-  </w:style>
-  <w:style w:type="paragraph" w:styleId="TOCHeading">
-    <w:name w:val="TOC Heading"/>
-    <w:basedOn w:val="Heading1"/>
-    <w:next w:val="Normal"/>
-    <w:uiPriority w:val="39"/>
-    <w:unhideWhenUsed/>
-    <w:qFormat/>
-    <w:rsid w:val="00B72C39"/>
-    <w:pPr>
-      <w:spacing w:line="276" w:lineRule="auto"/>
-      <w:outlineLvl w:val="9"/>
-    </w:pPr>
-    <w:rPr>
-      <w:color w:val="365F91" w:themeColor="accent1" w:themeShade="BF"/>
-      <w:sz w:val="28"/>
-      <w:szCs w:val="28"/>
-    </w:rPr>
-  </w:style>
-  <w:style w:type="paragraph" w:styleId="TOC1">
-    <w:name w:val="toc 1"/>
-    <w:basedOn w:val="Normal"/>
-    <w:next w:val="Normal"/>
-    <w:autoRedefine/>
-    <w:uiPriority w:val="39"/>
-    <w:semiHidden/>
-    <w:unhideWhenUsed/>
-    <w:rsid w:val="00B72C39"/>
-    <w:pPr>
-      <w:spacing w:before="120"/>
-    </w:pPr>
-    <w:rPr>
-      <w:rFonts w:asciiTheme="majorHAnsi" w:hAnsiTheme="majorHAnsi"/>
-      <w:b/>
-      <w:color w:val="548DD4"/>
-    </w:rPr>
-  </w:style>
-  <w:style w:type="paragraph" w:styleId="TOC2">
-    <w:name w:val="toc 2"/>
-    <w:basedOn w:val="Normal"/>
-    <w:next w:val="Normal"/>
-    <w:autoRedefine/>
-    <w:uiPriority w:val="39"/>
-    <w:semiHidden/>
-    <w:unhideWhenUsed/>
-    <w:rsid w:val="00B72C39"/>
-    <w:rPr>
-      <w:sz w:val="22"/>
-      <w:szCs w:val="22"/>
-    </w:rPr>
-  </w:style>
-  <w:style w:type="paragraph" w:styleId="TOC3">
-    <w:name w:val="toc 3"/>
-    <w:basedOn w:val="Normal"/>
-    <w:next w:val="Normal"/>
-    <w:autoRedefine/>
-    <w:uiPriority w:val="39"/>
-    <w:semiHidden/>
-    <w:unhideWhenUsed/>
-    <w:rsid w:val="00B72C39"/>
-    <w:pPr>
-      <w:ind w:left="240"/>
-    </w:pPr>
-    <w:rPr>
-      <w:i/>
-      <w:sz w:val="22"/>
-      <w:szCs w:val="22"/>
-    </w:rPr>
-  </w:style>
-  <w:style w:type="paragraph" w:styleId="TOC4">
-    <w:name w:val="toc 4"/>
-    <w:basedOn w:val="Normal"/>
-    <w:next w:val="Normal"/>
-    <w:autoRedefine/>
-    <w:uiPriority w:val="39"/>
-    <w:semiHidden/>
-    <w:unhideWhenUsed/>
-    <w:rsid w:val="00B72C39"/>
-    <w:pPr>
-      <w:pBdr>
-        <w:between w:val="double" w:sz="6" w:space="0" w:color="auto"/>
-      </w:pBdr>
-      <w:ind w:left="480"/>
-    </w:pPr>
-    <w:rPr>
-      <w:sz w:val="20"/>
-      <w:szCs w:val="20"/>
-    </w:rPr>
-  </w:style>
-  <w:style w:type="paragraph" w:styleId="TOC5">
-    <w:name w:val="toc 5"/>
-    <w:basedOn w:val="Normal"/>
-    <w:next w:val="Normal"/>
-    <w:autoRedefine/>
-    <w:uiPriority w:val="39"/>
-    <w:semiHidden/>
-    <w:unhideWhenUsed/>
-    <w:rsid w:val="00B72C39"/>
-    <w:pPr>
-      <w:pBdr>
-        <w:between w:val="double" w:sz="6" w:space="0" w:color="auto"/>
-      </w:pBdr>
-      <w:ind w:left="720"/>
-    </w:pPr>
-    <w:rPr>
-      <w:sz w:val="20"/>
-      <w:szCs w:val="20"/>
-    </w:rPr>
-  </w:style>
-  <w:style w:type="paragraph" w:styleId="TOC6">
-    <w:name w:val="toc 6"/>
-    <w:basedOn w:val="Normal"/>
-    <w:next w:val="Normal"/>
-    <w:autoRedefine/>
-    <w:uiPriority w:val="39"/>
-    <w:semiHidden/>
-    <w:unhideWhenUsed/>
-    <w:rsid w:val="00B72C39"/>
-    <w:pPr>
-      <w:pBdr>
-        <w:between w:val="double" w:sz="6" w:space="0" w:color="auto"/>
-      </w:pBdr>
-      <w:ind w:left="960"/>
-    </w:pPr>
-    <w:rPr>
-      <w:sz w:val="20"/>
-      <w:szCs w:val="20"/>
-    </w:rPr>
-  </w:style>
-  <w:style w:type="paragraph" w:styleId="TOC7">
-    <w:name w:val="toc 7"/>
-    <w:basedOn w:val="Normal"/>
-    <w:next w:val="Normal"/>
-    <w:autoRedefine/>
-    <w:uiPriority w:val="39"/>
-    <w:semiHidden/>
-    <w:unhideWhenUsed/>
-    <w:rsid w:val="00B72C39"/>
-    <w:pPr>
-      <w:pBdr>
-        <w:between w:val="double" w:sz="6" w:space="0" w:color="auto"/>
-      </w:pBdr>
-      <w:ind w:left="1200"/>
-    </w:pPr>
-    <w:rPr>
-      <w:sz w:val="20"/>
-      <w:szCs w:val="20"/>
-    </w:rPr>
-  </w:style>
-  <w:style w:type="paragraph" w:styleId="TOC8">
-    <w:name w:val="toc 8"/>
-    <w:basedOn w:val="Normal"/>
-    <w:next w:val="Normal"/>
-    <w:autoRedefine/>
-    <w:uiPriority w:val="39"/>
-    <w:semiHidden/>
-    <w:unhideWhenUsed/>
-    <w:rsid w:val="00B72C39"/>
-    <w:pPr>
-      <w:pBdr>
-        <w:between w:val="double" w:sz="6" w:space="0" w:color="auto"/>
-      </w:pBdr>
-      <w:ind w:left="1440"/>
-    </w:pPr>
-    <w:rPr>
-      <w:sz w:val="20"/>
-      <w:szCs w:val="20"/>
-    </w:rPr>
-  </w:style>
-  <w:style w:type="paragraph" w:styleId="TOC9">
-    <w:name w:val="toc 9"/>
-    <w:basedOn w:val="Normal"/>
-    <w:next w:val="Normal"/>
-    <w:autoRedefine/>
-    <w:uiPriority w:val="39"/>
-    <w:semiHidden/>
-    <w:unhideWhenUsed/>
-    <w:rsid w:val="00B72C39"/>
-    <w:pPr>
-      <w:pBdr>
-        <w:between w:val="double" w:sz="6" w:space="0" w:color="auto"/>
-      </w:pBdr>
-      <w:ind w:left="1680"/>
-    </w:pPr>
-    <w:rPr>
-      <w:sz w:val="20"/>
-      <w:szCs w:val="20"/>
-    </w:rPr>
-  </w:style>
-  <w:style w:type="character" w:customStyle="1" w:styleId="Heading2Char">
-    <w:name w:val="Heading 2 Char"/>
-    <w:basedOn w:val="DefaultParagraphFont"/>
-    <w:link w:val="Heading2"/>
-    <w:uiPriority w:val="9"/>
-    <w:rsid w:val="009D3978"/>
-    <w:rPr>
-      <w:rFonts w:asciiTheme="majorHAnsi" w:eastAsiaTheme="majorEastAsia" w:hAnsiTheme="majorHAnsi" w:cstheme="majorBidi"/>
-      <w:b/>
-      <w:bCs/>
-      <w:color w:val="4F81BD" w:themeColor="accent1"/>
-      <w:sz w:val="26"/>
-      <w:szCs w:val="26"/>
-    </w:rPr>
-  </w:style>
-  <w:style w:type="paragraph" w:styleId="BalloonText">
-    <w:name w:val="Balloon Text"/>
-    <w:basedOn w:val="Normal"/>
-    <w:link w:val="BalloonTextChar"/>
-    <w:uiPriority w:val="99"/>
-    <w:semiHidden/>
-    <w:unhideWhenUsed/>
-    <w:rsid w:val="00170F89"/>
-    <w:rPr>
-      <w:rFonts w:ascii="Tahoma" w:hAnsi="Tahoma" w:cs="Tahoma"/>
-      <w:sz w:val="16"/>
-      <w:szCs w:val="16"/>
-    </w:rPr>
-  </w:style>
-  <w:style w:type="character" w:customStyle="1" w:styleId="BalloonTextChar">
-    <w:name w:val="Balloon Text Char"/>
-    <w:basedOn w:val="DefaultParagraphFont"/>
-    <w:link w:val="BalloonText"/>
-    <w:uiPriority w:val="99"/>
-    <w:semiHidden/>
-    <w:rsid w:val="00170F89"/>
-    <w:rPr>
-      <w:rFonts w:ascii="Tahoma" w:hAnsi="Tahoma" w:cs="Tahoma"/>
-      <w:sz w:val="16"/>
-      <w:szCs w:val="16"/>
     </w:rPr>
   </w:style>
 </w:styles>
@@ -2713,7 +1833,7 @@
 </file>
 
 <file path=customXml/itemProps1.xml><?xml version="1.0" encoding="utf-8"?>
-<ds:datastoreItem xmlns:ds="http://schemas.openxmlformats.org/officeDocument/2006/customXml" ds:itemID="{CC90CB56-EF87-4BD6-B463-3C389A86B931}">
+<ds:datastoreItem xmlns:ds="http://schemas.openxmlformats.org/officeDocument/2006/customXml" ds:itemID="{B08CB041-125F-B04F-B1EC-5C7ABD9253ED}">
   <ds:schemaRefs>
     <ds:schemaRef ds:uri="http://schemas.openxmlformats.org/officeDocument/2006/bibliography"/>
   </ds:schemaRefs>

</xml_diff>